<commit_message>
Fix planning worksheet link
</commit_message>
<xml_diff>
--- a/Unit 2 Word/Lab 2.3 What Shape Is That.docx
+++ b/Unit 2 Word/Lab 2.3 What Shape Is That.docx
@@ -1,6 +1,6 @@
 
 <file path=word/document.xml><?xml version="1.0" encoding="utf-8"?>
-<w:document xmlns:wpc="http://schemas.microsoft.com/office/word/2010/wordprocessingCanvas" xmlns:cx="http://schemas.microsoft.com/office/drawing/2014/chartex" xmlns:cx1="http://schemas.microsoft.com/office/drawing/2015/9/8/chartex" xmlns:cx2="http://schemas.microsoft.com/office/drawing/2015/10/21/chartex" xmlns:cx3="http://schemas.microsoft.com/office/drawing/2016/5/9/chartex" xmlns:cx4="http://schemas.microsoft.com/office/drawing/2016/5/10/chartex" xmlns:cx5="http://schemas.microsoft.com/office/drawing/2016/5/11/chartex" xmlns:mc="http://schemas.openxmlformats.org/markup-compatibility/2006" xmlns:o="urn:schemas-microsoft-com:office:office" xmlns:r="http://schemas.openxmlformats.org/officeDocument/2006/relationships" xmlns:m="http://schemas.openxmlformats.org/officeDocument/2006/math" xmlns:v="urn:schemas-microsoft-com:vml" xmlns:wp14="http://schemas.microsoft.com/office/word/2010/wordprocessingDrawing" xmlns:wp="http://schemas.openxmlformats.org/drawingml/2006/wordprocessingDrawing" xmlns:w10="urn:schemas-microsoft-com:office:word" xmlns:w="http://schemas.openxmlformats.org/wordprocessingml/2006/main" xmlns:w14="http://schemas.microsoft.com/office/word/2010/wordml" xmlns:w15="http://schemas.microsoft.com/office/word/2012/wordml" xmlns:w16se="http://schemas.microsoft.com/office/word/2015/wordml/symex" xmlns:wpg="http://schemas.microsoft.com/office/word/2010/wordprocessingGroup" xmlns:wpi="http://schemas.microsoft.com/office/word/2010/wordprocessingInk" xmlns:wne="http://schemas.microsoft.com/office/word/2006/wordml" xmlns:wps="http://schemas.microsoft.com/office/word/2010/wordprocessingShape" mc:Ignorable="w14 w15 w16se wp14">
+<w:document xmlns:wpc="http://schemas.microsoft.com/office/word/2010/wordprocessingCanvas" xmlns:cx="http://schemas.microsoft.com/office/drawing/2014/chartex" xmlns:cx1="http://schemas.microsoft.com/office/drawing/2015/9/8/chartex" xmlns:cx2="http://schemas.microsoft.com/office/drawing/2015/10/21/chartex" xmlns:cx3="http://schemas.microsoft.com/office/drawing/2016/5/9/chartex" xmlns:cx4="http://schemas.microsoft.com/office/drawing/2016/5/10/chartex" xmlns:cx5="http://schemas.microsoft.com/office/drawing/2016/5/11/chartex" xmlns:cx6="http://schemas.microsoft.com/office/drawing/2016/5/12/chartex" xmlns:cx7="http://schemas.microsoft.com/office/drawing/2016/5/13/chartex" xmlns:cx8="http://schemas.microsoft.com/office/drawing/2016/5/14/chartex" xmlns:mc="http://schemas.openxmlformats.org/markup-compatibility/2006" xmlns:aink="http://schemas.microsoft.com/office/drawing/2016/ink" xmlns:am3d="http://schemas.microsoft.com/office/drawing/2017/model3d" xmlns:o="urn:schemas-microsoft-com:office:office" xmlns:r="http://schemas.openxmlformats.org/officeDocument/2006/relationships" xmlns:m="http://schemas.openxmlformats.org/officeDocument/2006/math" xmlns:v="urn:schemas-microsoft-com:vml" xmlns:wp14="http://schemas.microsoft.com/office/word/2010/wordprocessingDrawing" xmlns:wp="http://schemas.openxmlformats.org/drawingml/2006/wordprocessingDrawing" xmlns:w10="urn:schemas-microsoft-com:office:word" xmlns:w="http://schemas.openxmlformats.org/wordprocessingml/2006/main" xmlns:w14="http://schemas.microsoft.com/office/word/2010/wordml" xmlns:w15="http://schemas.microsoft.com/office/word/2012/wordml" xmlns:w16cid="http://schemas.microsoft.com/office/word/2016/wordml/cid" xmlns:w16se="http://schemas.microsoft.com/office/word/2015/wordml/symex" xmlns:wpg="http://schemas.microsoft.com/office/word/2010/wordprocessingGroup" xmlns:wpi="http://schemas.microsoft.com/office/word/2010/wordprocessingInk" xmlns:wne="http://schemas.microsoft.com/office/word/2006/wordml" xmlns:wps="http://schemas.microsoft.com/office/word/2010/wordprocessingShape" mc:Ignorable="w14 w15 w16se w16cid wp14">
   <w:body>
     <w:p>
       <w:pPr>
@@ -721,7 +721,7 @@
         </w:rPr>
         <w:t> </w:t>
       </w:r>
-      <w:hyperlink r:id="rId10" w:anchor="/edit/master/SNAP%20Program%20Design%20and%20Planning%20Worksheet.docx" w:history="1">
+      <w:hyperlink r:id="rId10" w:history="1">
         <w:r>
           <w:rPr>
             <w:rStyle w:val="Hyperlink"/>
@@ -1433,7 +1433,6 @@
           <w:color w:val="333333"/>
         </w:rPr>
       </w:pPr>
-      <w:bookmarkStart w:id="0" w:name="_GoBack"/>
       <w:r>
         <w:rPr>
           <w:rFonts w:ascii="Calibri" w:hAnsi="Calibri"/>
@@ -1476,7 +1475,6 @@
           </wp:inline>
         </w:drawing>
       </w:r>
-      <w:bookmarkEnd w:id="0"/>
     </w:p>
     <w:p>
       <w:pPr>
@@ -1505,7 +1503,7 @@
         </w:rPr>
         <w:t> </w:t>
       </w:r>
-      <w:hyperlink r:id="rId12" w:anchor="/edit/master/SNAP%20Program%20Design%20and%20Planning%20Worksheet.docx" w:history="1">
+      <w:hyperlink r:id="rId12" w:history="1">
         <w:r>
           <w:rPr>
             <w:rStyle w:val="Hyperlink"/>
@@ -1570,6 +1568,8 @@
         </w:rPr>
         <w:t xml:space="preserve"> </w:t>
       </w:r>
+      <w:bookmarkStart w:id="0" w:name="_GoBack"/>
+      <w:bookmarkEnd w:id="0"/>
     </w:p>
     <w:sectPr>
       <w:headerReference w:type="default" r:id="rId13"/>
@@ -1584,7 +1584,7 @@
 </file>
 
 <file path=word/endnotes.xml><?xml version="1.0" encoding="utf-8"?>
-<w:endnotes xmlns:wpc="http://schemas.microsoft.com/office/word/2010/wordprocessingCanvas" xmlns:cx="http://schemas.microsoft.com/office/drawing/2014/chartex" xmlns:cx1="http://schemas.microsoft.com/office/drawing/2015/9/8/chartex" xmlns:cx2="http://schemas.microsoft.com/office/drawing/2015/10/21/chartex" xmlns:cx3="http://schemas.microsoft.com/office/drawing/2016/5/9/chartex" xmlns:cx4="http://schemas.microsoft.com/office/drawing/2016/5/10/chartex" xmlns:cx5="http://schemas.microsoft.com/office/drawing/2016/5/11/chartex" xmlns:mc="http://schemas.openxmlformats.org/markup-compatibility/2006" xmlns:o="urn:schemas-microsoft-com:office:office" xmlns:r="http://schemas.openxmlformats.org/officeDocument/2006/relationships" xmlns:m="http://schemas.openxmlformats.org/officeDocument/2006/math" xmlns:v="urn:schemas-microsoft-com:vml" xmlns:wp14="http://schemas.microsoft.com/office/word/2010/wordprocessingDrawing" xmlns:wp="http://schemas.openxmlformats.org/drawingml/2006/wordprocessingDrawing" xmlns:w10="urn:schemas-microsoft-com:office:word" xmlns:w="http://schemas.openxmlformats.org/wordprocessingml/2006/main" xmlns:w14="http://schemas.microsoft.com/office/word/2010/wordml" xmlns:w15="http://schemas.microsoft.com/office/word/2012/wordml" xmlns:w16se="http://schemas.microsoft.com/office/word/2015/wordml/symex" xmlns:wpg="http://schemas.microsoft.com/office/word/2010/wordprocessingGroup" xmlns:wpi="http://schemas.microsoft.com/office/word/2010/wordprocessingInk" xmlns:wne="http://schemas.microsoft.com/office/word/2006/wordml" xmlns:wps="http://schemas.microsoft.com/office/word/2010/wordprocessingShape" mc:Ignorable="w14 w15 w16se wp14">
+<w:endnotes xmlns:wpc="http://schemas.microsoft.com/office/word/2010/wordprocessingCanvas" xmlns:cx="http://schemas.microsoft.com/office/drawing/2014/chartex" xmlns:cx1="http://schemas.microsoft.com/office/drawing/2015/9/8/chartex" xmlns:cx2="http://schemas.microsoft.com/office/drawing/2015/10/21/chartex" xmlns:cx3="http://schemas.microsoft.com/office/drawing/2016/5/9/chartex" xmlns:cx4="http://schemas.microsoft.com/office/drawing/2016/5/10/chartex" xmlns:cx5="http://schemas.microsoft.com/office/drawing/2016/5/11/chartex" xmlns:cx6="http://schemas.microsoft.com/office/drawing/2016/5/12/chartex" xmlns:cx7="http://schemas.microsoft.com/office/drawing/2016/5/13/chartex" xmlns:cx8="http://schemas.microsoft.com/office/drawing/2016/5/14/chartex" xmlns:mc="http://schemas.openxmlformats.org/markup-compatibility/2006" xmlns:aink="http://schemas.microsoft.com/office/drawing/2016/ink" xmlns:am3d="http://schemas.microsoft.com/office/drawing/2017/model3d" xmlns:o="urn:schemas-microsoft-com:office:office" xmlns:r="http://schemas.openxmlformats.org/officeDocument/2006/relationships" xmlns:m="http://schemas.openxmlformats.org/officeDocument/2006/math" xmlns:v="urn:schemas-microsoft-com:vml" xmlns:wp14="http://schemas.microsoft.com/office/word/2010/wordprocessingDrawing" xmlns:wp="http://schemas.openxmlformats.org/drawingml/2006/wordprocessingDrawing" xmlns:w10="urn:schemas-microsoft-com:office:word" xmlns:w="http://schemas.openxmlformats.org/wordprocessingml/2006/main" xmlns:w14="http://schemas.microsoft.com/office/word/2010/wordml" xmlns:w15="http://schemas.microsoft.com/office/word/2012/wordml" xmlns:w16cid="http://schemas.microsoft.com/office/word/2016/wordml/cid" xmlns:w16se="http://schemas.microsoft.com/office/word/2015/wordml/symex" xmlns:wpg="http://schemas.microsoft.com/office/word/2010/wordprocessingGroup" xmlns:wpi="http://schemas.microsoft.com/office/word/2010/wordprocessingInk" xmlns:wne="http://schemas.microsoft.com/office/word/2006/wordml" xmlns:wps="http://schemas.microsoft.com/office/word/2010/wordprocessingShape" mc:Ignorable="w14 w15 w16se w16cid wp14">
   <w:endnote w:type="separator" w:id="-1">
     <w:p>
       <w:pPr>
@@ -1609,7 +1609,7 @@
 </file>
 
 <file path=word/footer1.xml><?xml version="1.0" encoding="utf-8"?>
-<w:ftr xmlns:wpc="http://schemas.microsoft.com/office/word/2010/wordprocessingCanvas" xmlns:cx="http://schemas.microsoft.com/office/drawing/2014/chartex" xmlns:cx1="http://schemas.microsoft.com/office/drawing/2015/9/8/chartex" xmlns:cx2="http://schemas.microsoft.com/office/drawing/2015/10/21/chartex" xmlns:cx3="http://schemas.microsoft.com/office/drawing/2016/5/9/chartex" xmlns:cx4="http://schemas.microsoft.com/office/drawing/2016/5/10/chartex" xmlns:cx5="http://schemas.microsoft.com/office/drawing/2016/5/11/chartex" xmlns:mc="http://schemas.openxmlformats.org/markup-compatibility/2006" xmlns:o="urn:schemas-microsoft-com:office:office" xmlns:r="http://schemas.openxmlformats.org/officeDocument/2006/relationships" xmlns:m="http://schemas.openxmlformats.org/officeDocument/2006/math" xmlns:v="urn:schemas-microsoft-com:vml" xmlns:wp14="http://schemas.microsoft.com/office/word/2010/wordprocessingDrawing" xmlns:wp="http://schemas.openxmlformats.org/drawingml/2006/wordprocessingDrawing" xmlns:w10="urn:schemas-microsoft-com:office:word" xmlns:w="http://schemas.openxmlformats.org/wordprocessingml/2006/main" xmlns:w14="http://schemas.microsoft.com/office/word/2010/wordml" xmlns:w15="http://schemas.microsoft.com/office/word/2012/wordml" xmlns:w16se="http://schemas.microsoft.com/office/word/2015/wordml/symex" xmlns:wpg="http://schemas.microsoft.com/office/word/2010/wordprocessingGroup" xmlns:wpi="http://schemas.microsoft.com/office/word/2010/wordprocessingInk" xmlns:wne="http://schemas.microsoft.com/office/word/2006/wordml" xmlns:wps="http://schemas.microsoft.com/office/word/2010/wordprocessingShape" mc:Ignorable="w14 w15 w16se wp14">
+<w:ftr xmlns:wpc="http://schemas.microsoft.com/office/word/2010/wordprocessingCanvas" xmlns:cx="http://schemas.microsoft.com/office/drawing/2014/chartex" xmlns:cx1="http://schemas.microsoft.com/office/drawing/2015/9/8/chartex" xmlns:cx2="http://schemas.microsoft.com/office/drawing/2015/10/21/chartex" xmlns:cx3="http://schemas.microsoft.com/office/drawing/2016/5/9/chartex" xmlns:cx4="http://schemas.microsoft.com/office/drawing/2016/5/10/chartex" xmlns:cx5="http://schemas.microsoft.com/office/drawing/2016/5/11/chartex" xmlns:cx6="http://schemas.microsoft.com/office/drawing/2016/5/12/chartex" xmlns:cx7="http://schemas.microsoft.com/office/drawing/2016/5/13/chartex" xmlns:cx8="http://schemas.microsoft.com/office/drawing/2016/5/14/chartex" xmlns:mc="http://schemas.openxmlformats.org/markup-compatibility/2006" xmlns:aink="http://schemas.microsoft.com/office/drawing/2016/ink" xmlns:am3d="http://schemas.microsoft.com/office/drawing/2017/model3d" xmlns:o="urn:schemas-microsoft-com:office:office" xmlns:r="http://schemas.openxmlformats.org/officeDocument/2006/relationships" xmlns:m="http://schemas.openxmlformats.org/officeDocument/2006/math" xmlns:v="urn:schemas-microsoft-com:vml" xmlns:wp14="http://schemas.microsoft.com/office/word/2010/wordprocessingDrawing" xmlns:wp="http://schemas.openxmlformats.org/drawingml/2006/wordprocessingDrawing" xmlns:w10="urn:schemas-microsoft-com:office:word" xmlns:w="http://schemas.openxmlformats.org/wordprocessingml/2006/main" xmlns:w14="http://schemas.microsoft.com/office/word/2010/wordml" xmlns:w15="http://schemas.microsoft.com/office/word/2012/wordml" xmlns:w16cid="http://schemas.microsoft.com/office/word/2016/wordml/cid" xmlns:w16se="http://schemas.microsoft.com/office/word/2015/wordml/symex" xmlns:wpg="http://schemas.microsoft.com/office/word/2010/wordprocessingGroup" xmlns:wpi="http://schemas.microsoft.com/office/word/2010/wordprocessingInk" xmlns:wne="http://schemas.microsoft.com/office/word/2006/wordml" xmlns:wps="http://schemas.microsoft.com/office/word/2010/wordprocessingShape" mc:Ignorable="w14 w15 w16se w16cid wp14">
   <w:p>
     <w:pPr>
       <w:pStyle w:val="Footer"/>
@@ -1925,7 +1925,7 @@
 </file>
 
 <file path=word/footnotes.xml><?xml version="1.0" encoding="utf-8"?>
-<w:footnotes xmlns:wpc="http://schemas.microsoft.com/office/word/2010/wordprocessingCanvas" xmlns:cx="http://schemas.microsoft.com/office/drawing/2014/chartex" xmlns:cx1="http://schemas.microsoft.com/office/drawing/2015/9/8/chartex" xmlns:cx2="http://schemas.microsoft.com/office/drawing/2015/10/21/chartex" xmlns:cx3="http://schemas.microsoft.com/office/drawing/2016/5/9/chartex" xmlns:cx4="http://schemas.microsoft.com/office/drawing/2016/5/10/chartex" xmlns:cx5="http://schemas.microsoft.com/office/drawing/2016/5/11/chartex" xmlns:mc="http://schemas.openxmlformats.org/markup-compatibility/2006" xmlns:o="urn:schemas-microsoft-com:office:office" xmlns:r="http://schemas.openxmlformats.org/officeDocument/2006/relationships" xmlns:m="http://schemas.openxmlformats.org/officeDocument/2006/math" xmlns:v="urn:schemas-microsoft-com:vml" xmlns:wp14="http://schemas.microsoft.com/office/word/2010/wordprocessingDrawing" xmlns:wp="http://schemas.openxmlformats.org/drawingml/2006/wordprocessingDrawing" xmlns:w10="urn:schemas-microsoft-com:office:word" xmlns:w="http://schemas.openxmlformats.org/wordprocessingml/2006/main" xmlns:w14="http://schemas.microsoft.com/office/word/2010/wordml" xmlns:w15="http://schemas.microsoft.com/office/word/2012/wordml" xmlns:w16se="http://schemas.microsoft.com/office/word/2015/wordml/symex" xmlns:wpg="http://schemas.microsoft.com/office/word/2010/wordprocessingGroup" xmlns:wpi="http://schemas.microsoft.com/office/word/2010/wordprocessingInk" xmlns:wne="http://schemas.microsoft.com/office/word/2006/wordml" xmlns:wps="http://schemas.microsoft.com/office/word/2010/wordprocessingShape" mc:Ignorable="w14 w15 w16se wp14">
+<w:footnotes xmlns:wpc="http://schemas.microsoft.com/office/word/2010/wordprocessingCanvas" xmlns:cx="http://schemas.microsoft.com/office/drawing/2014/chartex" xmlns:cx1="http://schemas.microsoft.com/office/drawing/2015/9/8/chartex" xmlns:cx2="http://schemas.microsoft.com/office/drawing/2015/10/21/chartex" xmlns:cx3="http://schemas.microsoft.com/office/drawing/2016/5/9/chartex" xmlns:cx4="http://schemas.microsoft.com/office/drawing/2016/5/10/chartex" xmlns:cx5="http://schemas.microsoft.com/office/drawing/2016/5/11/chartex" xmlns:cx6="http://schemas.microsoft.com/office/drawing/2016/5/12/chartex" xmlns:cx7="http://schemas.microsoft.com/office/drawing/2016/5/13/chartex" xmlns:cx8="http://schemas.microsoft.com/office/drawing/2016/5/14/chartex" xmlns:mc="http://schemas.openxmlformats.org/markup-compatibility/2006" xmlns:aink="http://schemas.microsoft.com/office/drawing/2016/ink" xmlns:am3d="http://schemas.microsoft.com/office/drawing/2017/model3d" xmlns:o="urn:schemas-microsoft-com:office:office" xmlns:r="http://schemas.openxmlformats.org/officeDocument/2006/relationships" xmlns:m="http://schemas.openxmlformats.org/officeDocument/2006/math" xmlns:v="urn:schemas-microsoft-com:vml" xmlns:wp14="http://schemas.microsoft.com/office/word/2010/wordprocessingDrawing" xmlns:wp="http://schemas.openxmlformats.org/drawingml/2006/wordprocessingDrawing" xmlns:w10="urn:schemas-microsoft-com:office:word" xmlns:w="http://schemas.openxmlformats.org/wordprocessingml/2006/main" xmlns:w14="http://schemas.microsoft.com/office/word/2010/wordml" xmlns:w15="http://schemas.microsoft.com/office/word/2012/wordml" xmlns:w16cid="http://schemas.microsoft.com/office/word/2016/wordml/cid" xmlns:w16se="http://schemas.microsoft.com/office/word/2015/wordml/symex" xmlns:wpg="http://schemas.microsoft.com/office/word/2010/wordprocessingGroup" xmlns:wpi="http://schemas.microsoft.com/office/word/2010/wordprocessingInk" xmlns:wne="http://schemas.microsoft.com/office/word/2006/wordml" xmlns:wps="http://schemas.microsoft.com/office/word/2010/wordprocessingShape" mc:Ignorable="w14 w15 w16se w16cid wp14">
   <w:footnote w:type="separator" w:id="-1">
     <w:p>
       <w:pPr>
@@ -1950,7 +1950,7 @@
 </file>
 
 <file path=word/header1.xml><?xml version="1.0" encoding="utf-8"?>
-<w:hdr xmlns:wpc="http://schemas.microsoft.com/office/word/2010/wordprocessingCanvas" xmlns:cx="http://schemas.microsoft.com/office/drawing/2014/chartex" xmlns:cx1="http://schemas.microsoft.com/office/drawing/2015/9/8/chartex" xmlns:cx2="http://schemas.microsoft.com/office/drawing/2015/10/21/chartex" xmlns:cx3="http://schemas.microsoft.com/office/drawing/2016/5/9/chartex" xmlns:cx4="http://schemas.microsoft.com/office/drawing/2016/5/10/chartex" xmlns:cx5="http://schemas.microsoft.com/office/drawing/2016/5/11/chartex" xmlns:mc="http://schemas.openxmlformats.org/markup-compatibility/2006" xmlns:o="urn:schemas-microsoft-com:office:office" xmlns:r="http://schemas.openxmlformats.org/officeDocument/2006/relationships" xmlns:m="http://schemas.openxmlformats.org/officeDocument/2006/math" xmlns:v="urn:schemas-microsoft-com:vml" xmlns:wp14="http://schemas.microsoft.com/office/word/2010/wordprocessingDrawing" xmlns:wp="http://schemas.openxmlformats.org/drawingml/2006/wordprocessingDrawing" xmlns:w10="urn:schemas-microsoft-com:office:word" xmlns:w="http://schemas.openxmlformats.org/wordprocessingml/2006/main" xmlns:w14="http://schemas.microsoft.com/office/word/2010/wordml" xmlns:w15="http://schemas.microsoft.com/office/word/2012/wordml" xmlns:w16se="http://schemas.microsoft.com/office/word/2015/wordml/symex" xmlns:wpg="http://schemas.microsoft.com/office/word/2010/wordprocessingGroup" xmlns:wpi="http://schemas.microsoft.com/office/word/2010/wordprocessingInk" xmlns:wne="http://schemas.microsoft.com/office/word/2006/wordml" xmlns:wps="http://schemas.microsoft.com/office/word/2010/wordprocessingShape" mc:Ignorable="w14 w15 w16se wp14">
+<w:hdr xmlns:wpc="http://schemas.microsoft.com/office/word/2010/wordprocessingCanvas" xmlns:cx="http://schemas.microsoft.com/office/drawing/2014/chartex" xmlns:cx1="http://schemas.microsoft.com/office/drawing/2015/9/8/chartex" xmlns:cx2="http://schemas.microsoft.com/office/drawing/2015/10/21/chartex" xmlns:cx3="http://schemas.microsoft.com/office/drawing/2016/5/9/chartex" xmlns:cx4="http://schemas.microsoft.com/office/drawing/2016/5/10/chartex" xmlns:cx5="http://schemas.microsoft.com/office/drawing/2016/5/11/chartex" xmlns:cx6="http://schemas.microsoft.com/office/drawing/2016/5/12/chartex" xmlns:cx7="http://schemas.microsoft.com/office/drawing/2016/5/13/chartex" xmlns:cx8="http://schemas.microsoft.com/office/drawing/2016/5/14/chartex" xmlns:mc="http://schemas.openxmlformats.org/markup-compatibility/2006" xmlns:aink="http://schemas.microsoft.com/office/drawing/2016/ink" xmlns:am3d="http://schemas.microsoft.com/office/drawing/2017/model3d" xmlns:o="urn:schemas-microsoft-com:office:office" xmlns:r="http://schemas.openxmlformats.org/officeDocument/2006/relationships" xmlns:m="http://schemas.openxmlformats.org/officeDocument/2006/math" xmlns:v="urn:schemas-microsoft-com:vml" xmlns:wp14="http://schemas.microsoft.com/office/word/2010/wordprocessingDrawing" xmlns:wp="http://schemas.openxmlformats.org/drawingml/2006/wordprocessingDrawing" xmlns:w10="urn:schemas-microsoft-com:office:word" xmlns:w="http://schemas.openxmlformats.org/wordprocessingml/2006/main" xmlns:w14="http://schemas.microsoft.com/office/word/2010/wordml" xmlns:w15="http://schemas.microsoft.com/office/word/2012/wordml" xmlns:w16cid="http://schemas.microsoft.com/office/word/2016/wordml/cid" xmlns:w16se="http://schemas.microsoft.com/office/word/2015/wordml/symex" xmlns:wpg="http://schemas.microsoft.com/office/word/2010/wordprocessingGroup" xmlns:wpi="http://schemas.microsoft.com/office/word/2010/wordprocessingInk" xmlns:wne="http://schemas.microsoft.com/office/word/2006/wordml" xmlns:wps="http://schemas.microsoft.com/office/word/2010/wordprocessingShape" mc:Ignorable="w14 w15 w16se w16cid wp14">
   <w:p>
     <w:pPr>
       <w:pStyle w:val="Header"/>
@@ -1963,7 +1963,7 @@
 </file>
 
 <file path=word/numbering.xml><?xml version="1.0" encoding="utf-8"?>
-<w:numbering xmlns:wpc="http://schemas.microsoft.com/office/word/2010/wordprocessingCanvas" xmlns:cx="http://schemas.microsoft.com/office/drawing/2014/chartex" xmlns:cx1="http://schemas.microsoft.com/office/drawing/2015/9/8/chartex" xmlns:cx2="http://schemas.microsoft.com/office/drawing/2015/10/21/chartex" xmlns:cx3="http://schemas.microsoft.com/office/drawing/2016/5/9/chartex" xmlns:cx4="http://schemas.microsoft.com/office/drawing/2016/5/10/chartex" xmlns:cx5="http://schemas.microsoft.com/office/drawing/2016/5/11/chartex" xmlns:mc="http://schemas.openxmlformats.org/markup-compatibility/2006" xmlns:o="urn:schemas-microsoft-com:office:office" xmlns:r="http://schemas.openxmlformats.org/officeDocument/2006/relationships" xmlns:m="http://schemas.openxmlformats.org/officeDocument/2006/math" xmlns:v="urn:schemas-microsoft-com:vml" xmlns:wp14="http://schemas.microsoft.com/office/word/2010/wordprocessingDrawing" xmlns:wp="http://schemas.openxmlformats.org/drawingml/2006/wordprocessingDrawing" xmlns:w10="urn:schemas-microsoft-com:office:word" xmlns:w="http://schemas.openxmlformats.org/wordprocessingml/2006/main" xmlns:w14="http://schemas.microsoft.com/office/word/2010/wordml" xmlns:w15="http://schemas.microsoft.com/office/word/2012/wordml" xmlns:w16se="http://schemas.microsoft.com/office/word/2015/wordml/symex" xmlns:wpg="http://schemas.microsoft.com/office/word/2010/wordprocessingGroup" xmlns:wpi="http://schemas.microsoft.com/office/word/2010/wordprocessingInk" xmlns:wne="http://schemas.microsoft.com/office/word/2006/wordml" xmlns:wps="http://schemas.microsoft.com/office/word/2010/wordprocessingShape" mc:Ignorable="w14 w15 w16se wp14">
+<w:numbering xmlns:wpc="http://schemas.microsoft.com/office/word/2010/wordprocessingCanvas" xmlns:cx="http://schemas.microsoft.com/office/drawing/2014/chartex" xmlns:cx1="http://schemas.microsoft.com/office/drawing/2015/9/8/chartex" xmlns:cx2="http://schemas.microsoft.com/office/drawing/2015/10/21/chartex" xmlns:cx3="http://schemas.microsoft.com/office/drawing/2016/5/9/chartex" xmlns:cx4="http://schemas.microsoft.com/office/drawing/2016/5/10/chartex" xmlns:cx5="http://schemas.microsoft.com/office/drawing/2016/5/11/chartex" xmlns:cx6="http://schemas.microsoft.com/office/drawing/2016/5/12/chartex" xmlns:cx7="http://schemas.microsoft.com/office/drawing/2016/5/13/chartex" xmlns:cx8="http://schemas.microsoft.com/office/drawing/2016/5/14/chartex" xmlns:mc="http://schemas.openxmlformats.org/markup-compatibility/2006" xmlns:aink="http://schemas.microsoft.com/office/drawing/2016/ink" xmlns:am3d="http://schemas.microsoft.com/office/drawing/2017/model3d" xmlns:o="urn:schemas-microsoft-com:office:office" xmlns:r="http://schemas.openxmlformats.org/officeDocument/2006/relationships" xmlns:m="http://schemas.openxmlformats.org/officeDocument/2006/math" xmlns:v="urn:schemas-microsoft-com:vml" xmlns:wp14="http://schemas.microsoft.com/office/word/2010/wordprocessingDrawing" xmlns:wp="http://schemas.openxmlformats.org/drawingml/2006/wordprocessingDrawing" xmlns:w10="urn:schemas-microsoft-com:office:word" xmlns:w="http://schemas.openxmlformats.org/wordprocessingml/2006/main" xmlns:w14="http://schemas.microsoft.com/office/word/2010/wordml" xmlns:w15="http://schemas.microsoft.com/office/word/2012/wordml" xmlns:w16cid="http://schemas.microsoft.com/office/word/2016/wordml/cid" xmlns:w16se="http://schemas.microsoft.com/office/word/2015/wordml/symex" xmlns:wpg="http://schemas.microsoft.com/office/word/2010/wordprocessingGroup" xmlns:wpi="http://schemas.microsoft.com/office/word/2010/wordprocessingInk" xmlns:wne="http://schemas.microsoft.com/office/word/2006/wordml" xmlns:wps="http://schemas.microsoft.com/office/word/2010/wordprocessingShape" mc:Ignorable="w14 w15 w16se w16cid wp14">
   <w:abstractNum w:abstractNumId="0" w15:restartNumberingAfterBreak="0">
     <w:nsid w:val="0A505276"/>
     <w:multiLevelType w:val="multilevel"/>
@@ -2548,7 +2548,7 @@
 </file>
 
 <file path=word/styles.xml><?xml version="1.0" encoding="utf-8"?>
-<w:styles xmlns:mc="http://schemas.openxmlformats.org/markup-compatibility/2006" xmlns:r="http://schemas.openxmlformats.org/officeDocument/2006/relationships" xmlns:w="http://schemas.openxmlformats.org/wordprocessingml/2006/main" xmlns:w14="http://schemas.microsoft.com/office/word/2010/wordml" xmlns:w15="http://schemas.microsoft.com/office/word/2012/wordml" xmlns:w16se="http://schemas.microsoft.com/office/word/2015/wordml/symex" mc:Ignorable="w14 w15 w16se">
+<w:styles xmlns:mc="http://schemas.openxmlformats.org/markup-compatibility/2006" xmlns:r="http://schemas.openxmlformats.org/officeDocument/2006/relationships" xmlns:w="http://schemas.openxmlformats.org/wordprocessingml/2006/main" xmlns:w14="http://schemas.microsoft.com/office/word/2010/wordml" xmlns:w15="http://schemas.microsoft.com/office/word/2012/wordml" xmlns:w16cid="http://schemas.microsoft.com/office/word/2016/wordml/cid" xmlns:w16se="http://schemas.microsoft.com/office/word/2015/wordml/symex" mc:Ignorable="w14 w15 w16se w16cid">
   <w:docDefaults>
     <w:rPrDefault>
       <w:rPr>
@@ -2564,7 +2564,7 @@
       </w:pPr>
     </w:pPrDefault>
   </w:docDefaults>
-  <w:latentStyles w:defLockedState="0" w:defUIPriority="99" w:defSemiHidden="0" w:defUnhideWhenUsed="0" w:defQFormat="0" w:count="374">
+  <w:latentStyles w:defLockedState="0" w:defUIPriority="99" w:defSemiHidden="0" w:defUnhideWhenUsed="0" w:defQFormat="0" w:count="375">
     <w:lsdException w:name="Normal" w:uiPriority="0" w:qFormat="1"/>
     <w:lsdException w:name="heading 1" w:uiPriority="9" w:qFormat="1"/>
     <w:lsdException w:name="heading 2" w:semiHidden="1" w:uiPriority="9" w:unhideWhenUsed="1" w:qFormat="1"/>
@@ -2670,7 +2670,6 @@
     <w:lsdException w:name="HTML Sample" w:semiHidden="1" w:unhideWhenUsed="1"/>
     <w:lsdException w:name="HTML Typewriter" w:semiHidden="1" w:unhideWhenUsed="1"/>
     <w:lsdException w:name="HTML Variable" w:semiHidden="1" w:unhideWhenUsed="1"/>
-    <w:lsdException w:name="Normal Table" w:semiHidden="1" w:unhideWhenUsed="1"/>
     <w:lsdException w:name="annotation subject" w:semiHidden="1" w:unhideWhenUsed="1"/>
     <w:lsdException w:name="No List" w:semiHidden="1" w:unhideWhenUsed="1"/>
     <w:lsdException w:name="Outline List 1" w:semiHidden="1" w:unhideWhenUsed="1"/>
@@ -2717,10 +2716,8 @@
     <w:lsdException w:name="Table Subtle 2" w:semiHidden="1" w:unhideWhenUsed="1"/>
     <w:lsdException w:name="Table Web 1" w:semiHidden="1" w:unhideWhenUsed="1"/>
     <w:lsdException w:name="Table Web 2" w:semiHidden="1" w:unhideWhenUsed="1"/>
-    <w:lsdException w:name="Table Web 3" w:semiHidden="1" w:unhideWhenUsed="1"/>
     <w:lsdException w:name="Balloon Text" w:semiHidden="1" w:unhideWhenUsed="1"/>
     <w:lsdException w:name="Table Grid" w:uiPriority="39"/>
-    <w:lsdException w:name="Table Theme" w:semiHidden="1" w:unhideWhenUsed="1"/>
     <w:lsdException w:name="Placeholder Text" w:semiHidden="1"/>
     <w:lsdException w:name="No Spacing" w:uiPriority="1" w:qFormat="1"/>
     <w:lsdException w:name="Light Shading" w:uiPriority="60"/>
@@ -2930,6 +2927,7 @@
     <w:lsdException w:name="Mention" w:semiHidden="1" w:unhideWhenUsed="1"/>
     <w:lsdException w:name="Smart Hyperlink" w:semiHidden="1" w:unhideWhenUsed="1"/>
     <w:lsdException w:name="Hashtag" w:semiHidden="1" w:unhideWhenUsed="1"/>
+    <w:lsdException w:name="Unresolved Mention" w:semiHidden="1" w:unhideWhenUsed="1"/>
   </w:latentStyles>
   <w:style w:type="paragraph" w:default="1" w:styleId="Normal">
     <w:name w:val="Normal"/>
@@ -3681,15 +3679,6 @@
 </file>
 
 <file path=customXml/item1.xml><?xml version="1.0" encoding="utf-8"?>
-<?mso-contentType ?>
-<FormTemplates xmlns="http://schemas.microsoft.com/sharepoint/v3/contenttype/forms">
-  <Display>DocumentLibraryForm</Display>
-  <Edit>DocumentLibraryForm</Edit>
-  <New>DocumentLibraryForm</New>
-</FormTemplates>
-</file>
-
-<file path=customXml/item2.xml><?xml version="1.0" encoding="utf-8"?>
 <ct:contentTypeSchema xmlns:ct="http://schemas.microsoft.com/office/2006/metadata/contentType" xmlns:ma="http://schemas.microsoft.com/office/2006/metadata/properties/metaAttributes" ct:_="" ma:_="" ma:contentTypeName="Document" ma:contentTypeID="0x0101004596370FD1F0044CA9FA6146E1C9F82E" ma:contentTypeVersion="20" ma:contentTypeDescription="Create a new document." ma:contentTypeScope="" ma:versionID="cee636d40df3b0a010f845155263f0a1">
   <xsd:schema xmlns:xsd="http://www.w3.org/2001/XMLSchema" xmlns:xs="http://www.w3.org/2001/XMLSchema" xmlns:p="http://schemas.microsoft.com/office/2006/metadata/properties" xmlns:ns1="http://schemas.microsoft.com/sharepoint/v3" xmlns:ns2="02dde863-7147-4e23-b38c-7bb8d7bf3e42" xmlns:ns3="e80a5a3c-d611-4b18-9b03-808fdecb7b6f" xmlns:ns4="http://schemas.microsoft.com/sharepoint/v4" xmlns:ns5="5edd459b-714d-42ed-b78f-512da7d1c14e" targetNamespace="http://schemas.microsoft.com/office/2006/metadata/properties" ma:root="true" ma:fieldsID="de7d79a52fc59d34622e4a801a574d8e" ns1:_="" ns2:_="" ns3:_="" ns4:_="" ns5:_="">
     <xsd:import namespace="http://schemas.microsoft.com/sharepoint/v3"/>
@@ -4005,6 +3994,15 @@
 </ct:contentTypeSchema>
 </file>
 
+<file path=customXml/item2.xml><?xml version="1.0" encoding="utf-8"?>
+<?mso-contentType ?>
+<FormTemplates xmlns="http://schemas.microsoft.com/sharepoint/v3/contenttype/forms">
+  <Display>DocumentLibraryForm</Display>
+  <Edit>DocumentLibraryForm</Edit>
+  <New>DocumentLibraryForm</New>
+</FormTemplates>
+</file>
+
 <file path=customXml/item3.xml><?xml version="1.0" encoding="utf-8"?>
 <p:properties xmlns:p="http://schemas.microsoft.com/office/2006/metadata/properties" xmlns:xsi="http://www.w3.org/2001/XMLSchema-instance" xmlns:pc="http://schemas.microsoft.com/office/infopath/2007/PartnerControls">
   <documentManagement>
@@ -4094,14 +4092,6 @@
 </file>
 
 <file path=customXml/itemProps1.xml><?xml version="1.0" encoding="utf-8"?>
-<ds:datastoreItem xmlns:ds="http://schemas.openxmlformats.org/officeDocument/2006/customXml" ds:itemID="{3109AE69-BA35-469A-B7E8-486799D1C158}">
-  <ds:schemaRefs>
-    <ds:schemaRef ds:uri="http://schemas.microsoft.com/sharepoint/v3/contenttype/forms"/>
-  </ds:schemaRefs>
-</ds:datastoreItem>
-</file>
-
-<file path=customXml/itemProps2.xml><?xml version="1.0" encoding="utf-8"?>
 <ds:datastoreItem xmlns:ds="http://schemas.openxmlformats.org/officeDocument/2006/customXml" ds:itemID="{83C57EE9-56B0-4B0A-94C3-84E98770AE76}">
   <ds:schemaRefs>
     <ds:schemaRef ds:uri="http://schemas.microsoft.com/office/2006/metadata/contentType"/>
@@ -4123,6 +4113,14 @@
 </ds:datastoreItem>
 </file>
 
+<file path=customXml/itemProps2.xml><?xml version="1.0" encoding="utf-8"?>
+<ds:datastoreItem xmlns:ds="http://schemas.openxmlformats.org/officeDocument/2006/customXml" ds:itemID="{3109AE69-BA35-469A-B7E8-486799D1C158}">
+  <ds:schemaRefs>
+    <ds:schemaRef ds:uri="http://schemas.microsoft.com/sharepoint/v3/contenttype/forms"/>
+  </ds:schemaRefs>
+</ds:datastoreItem>
+</file>
+
 <file path=customXml/itemProps3.xml><?xml version="1.0" encoding="utf-8"?>
 <ds:datastoreItem xmlns:ds="http://schemas.openxmlformats.org/officeDocument/2006/customXml" ds:itemID="{283F29D7-93A8-4FF1-83B0-95061A862C0C}">
   <ds:schemaRefs>

</xml_diff>